<commit_message>
Update Logs and Log-Template
</commit_message>
<xml_diff>
--- a/Dokumente/Termine und Protokolle/1_28.9.2018_KickOff.docx
+++ b/Dokumente/Termine und Protokolle/1_28.9.2018_KickOff.docx
@@ -2,6 +2,125 @@
 <file path=word/document.xml><?xml version="1.0" encoding="utf-8"?>
 <w:document xmlns:wpc="http://schemas.microsoft.com/office/word/2010/wordprocessingCanvas" xmlns:cx="http://schemas.microsoft.com/office/drawing/2014/chartex" xmlns:cx1="http://schemas.microsoft.com/office/drawing/2015/9/8/chartex" xmlns:cx2="http://schemas.microsoft.com/office/drawing/2015/10/21/chartex" xmlns:cx3="http://schemas.microsoft.com/office/drawing/2016/5/9/chartex" xmlns:cx4="http://schemas.microsoft.com/office/drawing/2016/5/10/chartex" xmlns:cx5="http://schemas.microsoft.com/office/drawing/2016/5/11/chartex" xmlns:cx6="http://schemas.microsoft.com/office/drawing/2016/5/12/chartex" xmlns:cx7="http://schemas.microsoft.com/office/drawing/2016/5/13/chartex" xmlns:cx8="http://schemas.microsoft.com/office/drawing/2016/5/14/chartex" xmlns:mc="http://schemas.openxmlformats.org/markup-compatibility/2006" xmlns:aink="http://schemas.microsoft.com/office/drawing/2016/ink" xmlns:am3d="http://schemas.microsoft.com/office/drawing/2017/model3d" xmlns:o="urn:schemas-microsoft-com:office:office" xmlns:r="http://schemas.openxmlformats.org/officeDocument/2006/relationships" xmlns:m="http://schemas.openxmlformats.org/officeDocument/2006/math" xmlns:v="urn:schemas-microsoft-com:vml" xmlns:wp14="http://schemas.microsoft.com/office/word/2010/wordprocessingDrawing" xmlns:wp="http://schemas.openxmlformats.org/drawingml/2006/wordprocessingDrawing" xmlns:w10="urn:schemas-microsoft-com:office:word" xmlns:w="http://schemas.openxmlformats.org/wordprocessingml/2006/main" xmlns:w14="http://schemas.microsoft.com/office/word/2010/wordml" xmlns:w15="http://schemas.microsoft.com/office/word/2012/wordml" xmlns:w16cid="http://schemas.microsoft.com/office/word/2016/wordml/cid" xmlns:w16se="http://schemas.microsoft.com/office/word/2015/wordml/symex" xmlns:wpg="http://schemas.microsoft.com/office/word/2010/wordprocessingGroup" xmlns:wpi="http://schemas.microsoft.com/office/word/2010/wordprocessingInk" xmlns:wne="http://schemas.microsoft.com/office/word/2006/wordml" xmlns:wps="http://schemas.microsoft.com/office/word/2010/wordprocessingShape" mc:Ignorable="w14 w15 w16se w16cid wp14">
   <w:body>
+    <w:p>
+      <w:pPr>
+        <w:rPr>
+          <w:sz w:val="20"/>
+        </w:rPr>
+      </w:pPr>
+      <w:r>
+        <w:rPr>
+          <w:noProof/>
+          <w:sz w:val="40"/>
+        </w:rPr>
+        <mc:AlternateContent>
+          <mc:Choice Requires="wps">
+            <w:drawing>
+              <wp:anchor distT="0" distB="0" distL="114300" distR="114300" simplePos="0" relativeHeight="251662336" behindDoc="0" locked="0" layoutInCell="1" allowOverlap="1" wp14:anchorId="2C86B509" wp14:editId="46DBED37">
+                <wp:simplePos x="0" y="0"/>
+                <wp:positionH relativeFrom="column">
+                  <wp:posOffset>14605</wp:posOffset>
+                </wp:positionH>
+                <wp:positionV relativeFrom="paragraph">
+                  <wp:posOffset>309880</wp:posOffset>
+                </wp:positionV>
+                <wp:extent cx="4419600" cy="38208"/>
+                <wp:effectExtent l="0" t="0" r="19050" b="19050"/>
+                <wp:wrapNone/>
+                <wp:docPr id="2" name="Gerader Verbinder 2"/>
+                <wp:cNvGraphicFramePr/>
+                <a:graphic xmlns:a="http://schemas.openxmlformats.org/drawingml/2006/main">
+                  <a:graphicData uri="http://schemas.microsoft.com/office/word/2010/wordprocessingShape">
+                    <wps:wsp>
+                      <wps:cNvCnPr/>
+                      <wps:spPr>
+                        <a:xfrm>
+                          <a:off x="0" y="0"/>
+                          <a:ext cx="4419600" cy="38208"/>
+                        </a:xfrm>
+                        <a:prstGeom prst="line">
+                          <a:avLst/>
+                        </a:prstGeom>
+                      </wps:spPr>
+                      <wps:style>
+                        <a:lnRef idx="1">
+                          <a:schemeClr val="dk1"/>
+                        </a:lnRef>
+                        <a:fillRef idx="0">
+                          <a:schemeClr val="dk1"/>
+                        </a:fillRef>
+                        <a:effectRef idx="0">
+                          <a:schemeClr val="dk1"/>
+                        </a:effectRef>
+                        <a:fontRef idx="minor">
+                          <a:schemeClr val="tx1"/>
+                        </a:fontRef>
+                      </wps:style>
+                      <wps:bodyPr/>
+                    </wps:wsp>
+                  </a:graphicData>
+                </a:graphic>
+                <wp14:sizeRelH relativeFrom="margin">
+                  <wp14:pctWidth>0</wp14:pctWidth>
+                </wp14:sizeRelH>
+                <wp14:sizeRelV relativeFrom="margin">
+                  <wp14:pctHeight>0</wp14:pctHeight>
+                </wp14:sizeRelV>
+              </wp:anchor>
+            </w:drawing>
+          </mc:Choice>
+          <mc:Fallback>
+            <w:pict>
+              <v:line w14:anchorId="6545B260" id="Gerader Verbinder 2" o:spid="_x0000_s1026" style="position:absolute;z-index:251662336;visibility:visible;mso-wrap-style:square;mso-width-percent:0;mso-height-percent:0;mso-wrap-distance-left:9pt;mso-wrap-distance-top:0;mso-wrap-distance-right:9pt;mso-wrap-distance-bottom:0;mso-position-horizontal:absolute;mso-position-horizontal-relative:text;mso-position-vertical:absolute;mso-position-vertical-relative:text;mso-width-percent:0;mso-height-percent:0;mso-width-relative:margin;mso-height-relative:margin" from="1.15pt,24.4pt" to="349.15pt,27.4pt" o:gfxdata="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" strokecolor="black [3200]" strokeweight=".5pt">
+                <v:stroke joinstyle="miter"/>
+              </v:line>
+            </w:pict>
+          </mc:Fallback>
+        </mc:AlternateContent>
+      </w:r>
+      <w:r>
+        <w:rPr>
+          <w:sz w:val="40"/>
+        </w:rPr>
+        <w:t>Protokoll X</w:t>
+      </w:r>
+      <w:r>
+        <w:rPr>
+          <w:sz w:val="40"/>
+        </w:rPr>
+        <w:t xml:space="preserve"> – </w:t>
+      </w:r>
+      <w:r>
+        <w:rPr>
+          <w:sz w:val="40"/>
+        </w:rPr>
+        <w:t>Besprechung</w:t>
+      </w:r>
+      <w:r>
+        <w:rPr>
+          <w:sz w:val="40"/>
+        </w:rPr>
+        <w:t xml:space="preserve"> mit </w:t>
+      </w:r>
+      <w:r>
+        <w:rPr>
+          <w:sz w:val="40"/>
+        </w:rPr>
+        <w:t>X</w:t>
+      </w:r>
+      <w:r>
+        <w:rPr>
+          <w:sz w:val="40"/>
+        </w:rPr>
+        <w:br/>
+      </w:r>
+      <w:r>
+        <w:rPr>
+          <w:sz w:val="20"/>
+        </w:rPr>
+        <w:t>TITEL</w:t>
+      </w:r>
+    </w:p>
     <w:p>
       <w:r>
         <w:rPr>
@@ -10,16 +129,16 @@
         <mc:AlternateContent>
           <mc:Choice Requires="wps">
             <w:drawing>
-              <wp:anchor distT="45720" distB="45720" distL="114300" distR="114300" simplePos="0" relativeHeight="251658240" behindDoc="0" locked="0" layoutInCell="1" allowOverlap="1" wp14:anchorId="658EF3EE" wp14:editId="1F9B6953">
+              <wp:anchor distT="45720" distB="45720" distL="114300" distR="114300" simplePos="0" relativeHeight="251659264" behindDoc="0" locked="0" layoutInCell="1" allowOverlap="1" wp14:anchorId="7E2833BD" wp14:editId="6755D4EA">
                 <wp:simplePos x="0" y="0"/>
                 <wp:positionH relativeFrom="margin">
-                  <wp:align>right</wp:align>
+                  <wp:posOffset>3157855</wp:posOffset>
                 </wp:positionH>
                 <wp:positionV relativeFrom="paragraph">
-                  <wp:posOffset>5080</wp:posOffset>
+                  <wp:posOffset>283845</wp:posOffset>
                 </wp:positionV>
-                <wp:extent cx="2838450" cy="1284605"/>
-                <wp:effectExtent l="0" t="0" r="19050" b="22860"/>
+                <wp:extent cx="2781300" cy="1809750"/>
+                <wp:effectExtent l="0" t="0" r="19050" b="19050"/>
                 <wp:wrapSquare wrapText="bothSides"/>
                 <wp:docPr id="1" name="Textfeld 1"/>
                 <wp:cNvGraphicFramePr>
@@ -34,45 +153,73 @@
                       <wps:spPr bwMode="auto">
                         <a:xfrm>
                           <a:off x="0" y="0"/>
-                          <a:ext cx="2838450" cy="1242695"/>
+                          <a:ext cx="2781300" cy="1809750"/>
                         </a:xfrm>
                         <a:prstGeom prst="rect">
                           <a:avLst/>
                         </a:prstGeom>
-                        <a:solidFill>
-                          <a:srgbClr val="FFFFFF"/>
-                        </a:solidFill>
-                        <a:ln w="9525">
-                          <a:solidFill>
-                            <a:srgbClr val="000000"/>
-                          </a:solidFill>
-                          <a:miter lim="800000"/>
+                        <a:ln>
                           <a:headEnd/>
                           <a:tailEnd/>
                         </a:ln>
                       </wps:spPr>
+                      <wps:style>
+                        <a:lnRef idx="2">
+                          <a:schemeClr val="accent3"/>
+                        </a:lnRef>
+                        <a:fillRef idx="1">
+                          <a:schemeClr val="lt1"/>
+                        </a:fillRef>
+                        <a:effectRef idx="0">
+                          <a:schemeClr val="accent3"/>
+                        </a:effectRef>
+                        <a:fontRef idx="minor">
+                          <a:schemeClr val="dk1"/>
+                        </a:fontRef>
+                      </wps:style>
                       <wps:txbx>
                         <w:txbxContent>
                           <w:p>
                             <w:r>
-                              <w:t>Leitung:</w:t>
+                              <w:t xml:space="preserve">Leitung: </w:t>
+                            </w:r>
+                            <w:r>
+                              <w:tab/>
+                            </w:r>
+                            <w:r>
+                              <w:t>X</w:t>
+                            </w:r>
+                          </w:p>
+                          <w:p>
+                            <w:pPr>
+                              <w:ind w:left="1410" w:hanging="1410"/>
+                            </w:pPr>
+                            <w:r>
+                              <w:t xml:space="preserve">Teilnehmer: </w:t>
+                            </w:r>
+                            <w:r>
+                              <w:tab/>
+                            </w:r>
+                            <w:r>
+                              <w:t>X</w:t>
                             </w:r>
                           </w:p>
                           <w:p>
                             <w:r>
-                              <w:t>Teilnehmer:</w:t>
+                              <w:t>Protokollant:</w:t>
                             </w:r>
-                          </w:p>
-                          <w:p>
                             <w:r>
-                              <w:t>Protokollführer:</w:t>
+                              <w:tab/>
+                            </w:r>
+                            <w:r>
+                              <w:t>X</w:t>
                             </w:r>
                           </w:p>
                           <w:p/>
                         </w:txbxContent>
                       </wps:txbx>
                       <wps:bodyPr rot="0" vert="horz" wrap="square" lIns="91440" tIns="45720" rIns="91440" bIns="45720" anchor="t" anchorCtr="0">
-                        <a:spAutoFit/>
+                        <a:noAutofit/>
                       </wps:bodyPr>
                     </wps:wsp>
                   </a:graphicData>
@@ -81,33 +228,54 @@
                   <wp14:pctWidth>0</wp14:pctWidth>
                 </wp14:sizeRelH>
                 <wp14:sizeRelV relativeFrom="margin">
-                  <wp14:pctHeight>20000</wp14:pctHeight>
+                  <wp14:pctHeight>0</wp14:pctHeight>
                 </wp14:sizeRelV>
               </wp:anchor>
             </w:drawing>
           </mc:Choice>
           <mc:Fallback>
             <w:pict>
-              <v:shapetype w14:anchorId="658EF3EE" id="_x0000_t202" coordsize="21600,21600" o:spt="202" path="m,l,21600r21600,l21600,xe">
+              <v:shapetype w14:anchorId="7E2833BD" id="_x0000_t202" coordsize="21600,21600" o:spt="202" path="m,l,21600r21600,l21600,xe">
                 <v:stroke joinstyle="miter"/>
                 <v:path gradientshapeok="t" o:connecttype="rect"/>
               </v:shapetype>
-              <v:shape id="Textfeld 1" o:spid="_x0000_s1026" type="#_x0000_t202" style="position:absolute;margin-left:172.3pt;margin-top:.4pt;width:223.5pt;height:101.15pt;z-index:251658240;visibility:visible;mso-wrap-style:square;mso-width-percent:0;mso-height-percent:200;mso-wrap-distance-left:9pt;mso-wrap-distance-top:3.6pt;mso-wrap-distance-right:9pt;mso-wrap-distance-bottom:3.6pt;mso-position-horizontal:right;mso-position-horizontal-relative:margin;mso-position-vertical:absolute;mso-position-vertical-relative:text;mso-width-percent:0;mso-height-percent:200;mso-width-relative:margin;mso-height-relative:margin;v-text-anchor:top" o:gfxdata="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">
-                <v:textbox style="mso-fit-shape-to-text:t">
+              <v:shape id="Textfeld 1" o:spid="_x0000_s1026" type="#_x0000_t202" style="position:absolute;margin-left:248.65pt;margin-top:22.35pt;width:219pt;height:142.5pt;z-index:251659264;visibility:visible;mso-wrap-style:square;mso-width-percent:0;mso-height-percent:0;mso-wrap-distance-left:9pt;mso-wrap-distance-top:3.6pt;mso-wrap-distance-right:9pt;mso-wrap-distance-bottom:3.6pt;mso-position-horizontal:absolute;mso-position-horizontal-relative:margin;mso-position-vertical:absolute;mso-position-vertical-relative:text;mso-width-percent:0;mso-height-percent:0;mso-width-relative:margin;mso-height-relative:margin;v-text-anchor:top" o:gfxdata="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" fillcolor="white [3201]" strokecolor="#a5a5a5 [3206]" strokeweight="1pt">
+                <v:textbox>
                   <w:txbxContent>
                     <w:p>
                       <w:r>
-                        <w:t>Leitung:</w:t>
+                        <w:t xml:space="preserve">Leitung: </w:t>
+                      </w:r>
+                      <w:r>
+                        <w:tab/>
+                      </w:r>
+                      <w:r>
+                        <w:t>X</w:t>
+                      </w:r>
+                    </w:p>
+                    <w:p>
+                      <w:pPr>
+                        <w:ind w:left="1410" w:hanging="1410"/>
+                      </w:pPr>
+                      <w:r>
+                        <w:t xml:space="preserve">Teilnehmer: </w:t>
+                      </w:r>
+                      <w:r>
+                        <w:tab/>
+                      </w:r>
+                      <w:r>
+                        <w:t>X</w:t>
                       </w:r>
                     </w:p>
                     <w:p>
                       <w:r>
-                        <w:t>Teilnehmer:</w:t>
+                        <w:t>Protokollant:</w:t>
                       </w:r>
-                    </w:p>
-                    <w:p>
                       <w:r>
-                        <w:t>Protokollführer:</w:t>
+                        <w:tab/>
+                      </w:r>
+                      <w:r>
+                        <w:t>X</w:t>
                       </w:r>
                     </w:p>
                     <w:p/>
@@ -126,16 +294,16 @@
         <mc:AlternateContent>
           <mc:Choice Requires="wps">
             <w:drawing>
-              <wp:anchor distT="45720" distB="45720" distL="114300" distR="114300" simplePos="0" relativeHeight="251659264" behindDoc="0" locked="0" layoutInCell="1" allowOverlap="1" wp14:anchorId="3830CE13" wp14:editId="487534EE">
+              <wp:anchor distT="45720" distB="45720" distL="114300" distR="114300" simplePos="0" relativeHeight="251661312" behindDoc="0" locked="0" layoutInCell="1" allowOverlap="1" wp14:anchorId="62D60D91" wp14:editId="48D3577B">
                 <wp:simplePos x="0" y="0"/>
                 <wp:positionH relativeFrom="margin">
                   <wp:align>left</wp:align>
                 </wp:positionH>
                 <wp:positionV relativeFrom="paragraph">
-                  <wp:posOffset>1905</wp:posOffset>
+                  <wp:posOffset>288290</wp:posOffset>
                 </wp:positionV>
-                <wp:extent cx="2819400" cy="1284605"/>
-                <wp:effectExtent l="0" t="0" r="19050" b="22860"/>
+                <wp:extent cx="2819400" cy="1809750"/>
+                <wp:effectExtent l="0" t="0" r="19050" b="19050"/>
                 <wp:wrapSquare wrapText="bothSides"/>
                 <wp:docPr id="217" name="Textfeld 217"/>
                 <wp:cNvGraphicFramePr>
@@ -150,45 +318,77 @@
                       <wps:spPr bwMode="auto">
                         <a:xfrm>
                           <a:off x="0" y="0"/>
-                          <a:ext cx="2819400" cy="1242695"/>
+                          <a:ext cx="2819400" cy="1809750"/>
                         </a:xfrm>
                         <a:prstGeom prst="rect">
                           <a:avLst/>
                         </a:prstGeom>
-                        <a:solidFill>
-                          <a:srgbClr val="FFFFFF"/>
-                        </a:solidFill>
-                        <a:ln w="9525">
-                          <a:solidFill>
-                            <a:srgbClr val="000000"/>
-                          </a:solidFill>
-                          <a:miter lim="800000"/>
+                        <a:ln>
                           <a:headEnd/>
                           <a:tailEnd/>
                         </a:ln>
                       </wps:spPr>
+                      <wps:style>
+                        <a:lnRef idx="2">
+                          <a:schemeClr val="accent3"/>
+                        </a:lnRef>
+                        <a:fillRef idx="1">
+                          <a:schemeClr val="lt1"/>
+                        </a:fillRef>
+                        <a:effectRef idx="0">
+                          <a:schemeClr val="accent3"/>
+                        </a:effectRef>
+                        <a:fontRef idx="minor">
+                          <a:schemeClr val="dk1"/>
+                        </a:fontRef>
+                      </wps:style>
                       <wps:txbx>
                         <w:txbxContent>
                           <w:p>
+                            <w:pPr>
+                              <w:ind w:left="1410" w:hanging="1410"/>
+                            </w:pPr>
                             <w:r>
-                              <w:t>Thema:</w:t>
+                              <w:t xml:space="preserve">Thema: </w:t>
+                            </w:r>
+                            <w:r>
+                              <w:tab/>
+                            </w:r>
+                            <w:r>
+                              <w:t>TITEL</w:t>
                             </w:r>
                           </w:p>
                           <w:p>
                             <w:r>
-                              <w:t>Datum/Zeit:</w:t>
+                              <w:t xml:space="preserve">Datum/Zeit: </w:t>
+                            </w:r>
+                            <w:r>
+                              <w:tab/>
+                              <w:t>10.10.2018 / 14 Uhr</w:t>
                             </w:r>
                           </w:p>
                           <w:p>
+                            <w:pPr>
+                              <w:ind w:left="1410" w:hanging="1410"/>
+                            </w:pPr>
                             <w:r>
-                              <w:t>Ort:</w:t>
+                              <w:t xml:space="preserve">Ort: </w:t>
+                            </w:r>
+                            <w:r>
+                              <w:tab/>
+                            </w:r>
+                            <w:r>
+                              <w:tab/>
+                            </w:r>
+                            <w:r>
+                              <w:t>X</w:t>
                             </w:r>
                           </w:p>
                           <w:p/>
                         </w:txbxContent>
                       </wps:txbx>
                       <wps:bodyPr rot="0" vert="horz" wrap="square" lIns="91440" tIns="45720" rIns="91440" bIns="45720" anchor="t" anchorCtr="0">
-                        <a:spAutoFit/>
+                        <a:noAutofit/>
                       </wps:bodyPr>
                     </wps:wsp>
                   </a:graphicData>
@@ -197,29 +397,54 @@
                   <wp14:pctWidth>0</wp14:pctWidth>
                 </wp14:sizeRelH>
                 <wp14:sizeRelV relativeFrom="margin">
-                  <wp14:pctHeight>20000</wp14:pctHeight>
+                  <wp14:pctHeight>0</wp14:pctHeight>
                 </wp14:sizeRelV>
               </wp:anchor>
             </w:drawing>
           </mc:Choice>
           <mc:Fallback>
             <w:pict>
-              <v:shape w14:anchorId="3830CE13" id="Textfeld 217" o:spid="_x0000_s1027" type="#_x0000_t202" style="position:absolute;margin-left:0;margin-top:.15pt;width:222pt;height:101.15pt;z-index:251659264;visibility:visible;mso-wrap-style:square;mso-width-percent:0;mso-height-percent:200;mso-wrap-distance-left:9pt;mso-wrap-distance-top:3.6pt;mso-wrap-distance-right:9pt;mso-wrap-distance-bottom:3.6pt;mso-position-horizontal:left;mso-position-horizontal-relative:margin;mso-position-vertical:absolute;mso-position-vertical-relative:text;mso-width-percent:0;mso-height-percent:200;mso-width-relative:margin;mso-height-relative:margin;v-text-anchor:top" o:gfxdata="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">
-                <v:textbox style="mso-fit-shape-to-text:t">
+              <v:shape w14:anchorId="62D60D91" id="Textfeld 217" o:spid="_x0000_s1027" type="#_x0000_t202" style="position:absolute;margin-left:0;margin-top:22.7pt;width:222pt;height:142.5pt;z-index:251661312;visibility:visible;mso-wrap-style:square;mso-width-percent:0;mso-height-percent:0;mso-wrap-distance-left:9pt;mso-wrap-distance-top:3.6pt;mso-wrap-distance-right:9pt;mso-wrap-distance-bottom:3.6pt;mso-position-horizontal:left;mso-position-horizontal-relative:margin;mso-position-vertical:absolute;mso-position-vertical-relative:text;mso-width-percent:0;mso-height-percent:0;mso-width-relative:margin;mso-height-relative:margin;v-text-anchor:top" o:gfxdata="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" fillcolor="white [3201]" strokecolor="#a5a5a5 [3206]" strokeweight="1pt">
+                <v:textbox>
                   <w:txbxContent>
                     <w:p>
+                      <w:pPr>
+                        <w:ind w:left="1410" w:hanging="1410"/>
+                      </w:pPr>
                       <w:r>
-                        <w:t>Thema:</w:t>
+                        <w:t xml:space="preserve">Thema: </w:t>
+                      </w:r>
+                      <w:r>
+                        <w:tab/>
+                      </w:r>
+                      <w:r>
+                        <w:t>TITEL</w:t>
                       </w:r>
                     </w:p>
                     <w:p>
                       <w:r>
-                        <w:t>Datum/Zeit:</w:t>
+                        <w:t xml:space="preserve">Datum/Zeit: </w:t>
+                      </w:r>
+                      <w:r>
+                        <w:tab/>
+                        <w:t>10.10.2018 / 14 Uhr</w:t>
                       </w:r>
                     </w:p>
                     <w:p>
+                      <w:pPr>
+                        <w:ind w:left="1410" w:hanging="1410"/>
+                      </w:pPr>
                       <w:r>
-                        <w:t>Ort:</w:t>
+                        <w:t xml:space="preserve">Ort: </w:t>
+                      </w:r>
+                      <w:r>
+                        <w:tab/>
+                      </w:r>
+                      <w:r>
+                        <w:tab/>
+                      </w:r>
+                      <w:r>
+                        <w:t>X</w:t>
                       </w:r>
                     </w:p>
                     <w:p/>
@@ -232,6 +457,7 @@
         </mc:AlternateContent>
       </w:r>
     </w:p>
+    <w:p/>
     <w:p>
       <w:r>
         <w:t>Agenda:</w:t>
@@ -242,7 +468,19 @@
         <w:pStyle w:val="Listenabsatz"/>
         <w:numPr>
           <w:ilvl w:val="0"/>
-          <w:numId w:val="1"/>
+          <w:numId w:val="3"/>
+        </w:numPr>
+      </w:pPr>
+      <w:r>
+        <w:t>Begrüßung</w:t>
+      </w:r>
+    </w:p>
+    <w:p>
+      <w:pPr>
+        <w:pStyle w:val="Listenabsatz"/>
+        <w:numPr>
+          <w:ilvl w:val="0"/>
+          <w:numId w:val="3"/>
         </w:numPr>
       </w:pPr>
       <w:r>
@@ -254,7 +492,7 @@
         <w:pStyle w:val="Listenabsatz"/>
         <w:numPr>
           <w:ilvl w:val="0"/>
-          <w:numId w:val="1"/>
+          <w:numId w:val="3"/>
         </w:numPr>
       </w:pPr>
       <w:r>
@@ -266,7 +504,19 @@
         <w:pStyle w:val="Listenabsatz"/>
         <w:numPr>
           <w:ilvl w:val="0"/>
-          <w:numId w:val="1"/>
+          <w:numId w:val="3"/>
+        </w:numPr>
+      </w:pPr>
+      <w:r>
+        <w:t>…</w:t>
+      </w:r>
+    </w:p>
+    <w:p>
+      <w:pPr>
+        <w:pStyle w:val="Listenabsatz"/>
+        <w:numPr>
+          <w:ilvl w:val="0"/>
+          <w:numId w:val="3"/>
         </w:numPr>
       </w:pPr>
       <w:r>
@@ -282,7 +532,7 @@
         <mc:AlternateContent>
           <mc:Choice Requires="wps">
             <w:drawing>
-              <wp:anchor distT="91440" distB="91440" distL="114300" distR="114300" simplePos="0" relativeHeight="251658240" behindDoc="0" locked="0" layoutInCell="1" allowOverlap="1" wp14:anchorId="435E75DC" wp14:editId="00652B10">
+              <wp:anchor distT="91440" distB="91440" distL="114300" distR="114300" simplePos="0" relativeHeight="251660288" behindDoc="0" locked="0" layoutInCell="1" allowOverlap="1" wp14:anchorId="6ECFE16C" wp14:editId="3807E0F9">
                 <wp:simplePos x="0" y="0"/>
                 <wp:positionH relativeFrom="margin">
                   <wp:align>right</wp:align>
@@ -355,7 +605,7 @@
           </mc:Choice>
           <mc:Fallback>
             <w:pict>
-              <v:shape w14:anchorId="435E75DC" id="Textfeld 307" o:spid="_x0000_s1028" type="#_x0000_t202" style="position:absolute;margin-left:402.55pt;margin-top:28.2pt;width:453.75pt;height:45.85pt;z-index:251658240;visibility:visible;mso-wrap-style:square;mso-width-percent:0;mso-height-percent:200;mso-wrap-distance-left:9pt;mso-wrap-distance-top:7.2pt;mso-wrap-distance-right:9pt;mso-wrap-distance-bottom:7.2pt;mso-position-horizontal:right;mso-position-horizontal-relative:margin;mso-position-vertical:absolute;mso-position-vertical-relative:text;mso-width-percent:0;mso-height-percent:200;mso-width-relative:margin;mso-height-relative:margin;v-text-anchor:top" o:gfxdata="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" filled="f" stroked="f">
+              <v:shape w14:anchorId="6ECFE16C" id="Textfeld 307" o:spid="_x0000_s1028" type="#_x0000_t202" style="position:absolute;margin-left:402.55pt;margin-top:28.2pt;width:453.75pt;height:45.85pt;z-index:251660288;visibility:visible;mso-wrap-style:square;mso-width-percent:0;mso-height-percent:200;mso-wrap-distance-left:9pt;mso-wrap-distance-top:7.2pt;mso-wrap-distance-right:9pt;mso-wrap-distance-bottom:7.2pt;mso-position-horizontal:right;mso-position-horizontal-relative:margin;mso-position-vertical:absolute;mso-position-vertical-relative:text;mso-width-percent:0;mso-height-percent:200;mso-width-relative:margin;mso-height-relative:margin;v-text-anchor:top" o:gfxdata="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" filled="f" stroked="f">
                 <v:textbox style="mso-fit-shape-to-text:t">
                   <w:txbxContent>
                     <w:p>
@@ -388,10 +638,9 @@
     <w:p/>
     <w:tbl>
       <w:tblPr>
-        <w:tblStyle w:val="Tabellenraster"/>
+        <w:tblStyle w:val="Gitternetztabelle1hell"/>
         <w:tblpPr w:leftFromText="141" w:rightFromText="141" w:vertAnchor="text" w:horzAnchor="margin" w:tblpY="235"/>
         <w:tblW w:w="0" w:type="auto"/>
-        <w:tblInd w:w="0" w:type="dxa"/>
         <w:tblLook w:val="04A0" w:firstRow="1" w:lastRow="0" w:firstColumn="1" w:lastColumn="0" w:noHBand="0" w:noVBand="1"/>
       </w:tblPr>
       <w:tblGrid>
@@ -399,15 +648,13 @@
         <w:gridCol w:w="7649"/>
       </w:tblGrid>
       <w:tr>
-        <w:tc>
-          <w:tcPr>
+        <w:trPr>
+          <w:cnfStyle w:val="100000000000" w:firstRow="1" w:lastRow="0" w:firstColumn="0" w:lastColumn="0" w:oddVBand="0" w:evenVBand="0" w:oddHBand="0" w:evenHBand="0" w:firstRowFirstColumn="0" w:firstRowLastColumn="0" w:lastRowFirstColumn="0" w:lastRowLastColumn="0"/>
+        </w:trPr>
+        <w:tc>
+          <w:tcPr>
+            <w:cnfStyle w:val="001000000000" w:firstRow="0" w:lastRow="0" w:firstColumn="1" w:lastColumn="0" w:oddVBand="0" w:evenVBand="0" w:oddHBand="0" w:evenHBand="0" w:firstRowFirstColumn="0" w:firstRowLastColumn="0" w:lastRowFirstColumn="0" w:lastRowLastColumn="0"/>
             <w:tcW w:w="1413" w:type="dxa"/>
-            <w:tcBorders>
-              <w:top w:val="single" w:sz="4" w:space="0" w:color="auto"/>
-              <w:left w:val="single" w:sz="4" w:space="0" w:color="auto"/>
-              <w:bottom w:val="single" w:sz="4" w:space="0" w:color="auto"/>
-              <w:right w:val="single" w:sz="4" w:space="0" w:color="auto"/>
-            </w:tcBorders>
             <w:hideMark/>
           </w:tcPr>
           <w:p>
@@ -422,30 +669,23 @@
         <w:tc>
           <w:tcPr>
             <w:tcW w:w="7649" w:type="dxa"/>
-            <w:tcBorders>
-              <w:top w:val="single" w:sz="4" w:space="0" w:color="auto"/>
-              <w:left w:val="single" w:sz="4" w:space="0" w:color="auto"/>
-              <w:bottom w:val="single" w:sz="4" w:space="0" w:color="auto"/>
-              <w:right w:val="single" w:sz="4" w:space="0" w:color="auto"/>
-            </w:tcBorders>
-          </w:tcPr>
-          <w:p>
-            <w:pPr>
-              <w:spacing w:line="240" w:lineRule="auto"/>
-            </w:pPr>
+          </w:tcPr>
+          <w:p>
+            <w:pPr>
+              <w:spacing w:line="240" w:lineRule="auto"/>
+              <w:cnfStyle w:val="100000000000" w:firstRow="1" w:lastRow="0" w:firstColumn="0" w:lastColumn="0" w:oddVBand="0" w:evenVBand="0" w:oddHBand="0" w:evenHBand="0" w:firstRowFirstColumn="0" w:firstRowLastColumn="0" w:lastRowFirstColumn="0" w:lastRowLastColumn="0"/>
+            </w:pPr>
+            <w:r>
+              <w:t>Absprache Softwaretools</w:t>
+            </w:r>
           </w:p>
         </w:tc>
       </w:tr>
       <w:tr>
         <w:tc>
           <w:tcPr>
+            <w:cnfStyle w:val="001000000000" w:firstRow="0" w:lastRow="0" w:firstColumn="1" w:lastColumn="0" w:oddVBand="0" w:evenVBand="0" w:oddHBand="0" w:evenHBand="0" w:firstRowFirstColumn="0" w:firstRowLastColumn="0" w:lastRowFirstColumn="0" w:lastRowLastColumn="0"/>
             <w:tcW w:w="1413" w:type="dxa"/>
-            <w:tcBorders>
-              <w:top w:val="single" w:sz="4" w:space="0" w:color="auto"/>
-              <w:left w:val="single" w:sz="4" w:space="0" w:color="auto"/>
-              <w:bottom w:val="single" w:sz="4" w:space="0" w:color="auto"/>
-              <w:right w:val="single" w:sz="4" w:space="0" w:color="auto"/>
-            </w:tcBorders>
             <w:hideMark/>
           </w:tcPr>
           <w:p>
@@ -460,16 +700,11 @@
         <w:tc>
           <w:tcPr>
             <w:tcW w:w="7649" w:type="dxa"/>
-            <w:tcBorders>
-              <w:top w:val="single" w:sz="4" w:space="0" w:color="auto"/>
-              <w:left w:val="single" w:sz="4" w:space="0" w:color="auto"/>
-              <w:bottom w:val="single" w:sz="4" w:space="0" w:color="auto"/>
-              <w:right w:val="single" w:sz="4" w:space="0" w:color="auto"/>
-            </w:tcBorders>
-          </w:tcPr>
-          <w:p>
-            <w:pPr>
-              <w:spacing w:line="240" w:lineRule="auto"/>
+          </w:tcPr>
+          <w:p>
+            <w:pPr>
+              <w:spacing w:line="240" w:lineRule="auto"/>
+              <w:cnfStyle w:val="000000000000" w:firstRow="0" w:lastRow="0" w:firstColumn="0" w:lastColumn="0" w:oddVBand="0" w:evenVBand="0" w:oddHBand="0" w:evenHBand="0" w:firstRowFirstColumn="0" w:firstRowLastColumn="0" w:lastRowFirstColumn="0" w:lastRowLastColumn="0"/>
             </w:pPr>
           </w:p>
         </w:tc>
@@ -477,13 +712,8 @@
       <w:tr>
         <w:tc>
           <w:tcPr>
+            <w:cnfStyle w:val="001000000000" w:firstRow="0" w:lastRow="0" w:firstColumn="1" w:lastColumn="0" w:oddVBand="0" w:evenVBand="0" w:oddHBand="0" w:evenHBand="0" w:firstRowFirstColumn="0" w:firstRowLastColumn="0" w:lastRowFirstColumn="0" w:lastRowLastColumn="0"/>
             <w:tcW w:w="1413" w:type="dxa"/>
-            <w:tcBorders>
-              <w:top w:val="single" w:sz="4" w:space="0" w:color="auto"/>
-              <w:left w:val="single" w:sz="4" w:space="0" w:color="auto"/>
-              <w:bottom w:val="single" w:sz="4" w:space="0" w:color="auto"/>
-              <w:right w:val="single" w:sz="4" w:space="0" w:color="auto"/>
-            </w:tcBorders>
             <w:hideMark/>
           </w:tcPr>
           <w:p>
@@ -498,16 +728,11 @@
         <w:tc>
           <w:tcPr>
             <w:tcW w:w="7649" w:type="dxa"/>
-            <w:tcBorders>
-              <w:top w:val="single" w:sz="4" w:space="0" w:color="auto"/>
-              <w:left w:val="single" w:sz="4" w:space="0" w:color="auto"/>
-              <w:bottom w:val="single" w:sz="4" w:space="0" w:color="auto"/>
-              <w:right w:val="single" w:sz="4" w:space="0" w:color="auto"/>
-            </w:tcBorders>
-          </w:tcPr>
-          <w:p>
-            <w:pPr>
-              <w:spacing w:line="240" w:lineRule="auto"/>
+          </w:tcPr>
+          <w:p>
+            <w:pPr>
+              <w:spacing w:line="240" w:lineRule="auto"/>
+              <w:cnfStyle w:val="000000000000" w:firstRow="0" w:lastRow="0" w:firstColumn="0" w:lastColumn="0" w:oddVBand="0" w:evenVBand="0" w:oddHBand="0" w:evenHBand="0" w:firstRowFirstColumn="0" w:firstRowLastColumn="0" w:lastRowFirstColumn="0" w:lastRowLastColumn="0"/>
             </w:pPr>
           </w:p>
         </w:tc>
@@ -515,13 +740,8 @@
       <w:tr>
         <w:tc>
           <w:tcPr>
+            <w:cnfStyle w:val="001000000000" w:firstRow="0" w:lastRow="0" w:firstColumn="1" w:lastColumn="0" w:oddVBand="0" w:evenVBand="0" w:oddHBand="0" w:evenHBand="0" w:firstRowFirstColumn="0" w:firstRowLastColumn="0" w:lastRowFirstColumn="0" w:lastRowLastColumn="0"/>
             <w:tcW w:w="1413" w:type="dxa"/>
-            <w:tcBorders>
-              <w:top w:val="single" w:sz="4" w:space="0" w:color="auto"/>
-              <w:left w:val="single" w:sz="4" w:space="0" w:color="auto"/>
-              <w:bottom w:val="single" w:sz="4" w:space="0" w:color="auto"/>
-              <w:right w:val="single" w:sz="4" w:space="0" w:color="auto"/>
-            </w:tcBorders>
             <w:hideMark/>
           </w:tcPr>
           <w:p>
@@ -536,16 +756,11 @@
         <w:tc>
           <w:tcPr>
             <w:tcW w:w="7649" w:type="dxa"/>
-            <w:tcBorders>
-              <w:top w:val="single" w:sz="4" w:space="0" w:color="auto"/>
-              <w:left w:val="single" w:sz="4" w:space="0" w:color="auto"/>
-              <w:bottom w:val="single" w:sz="4" w:space="0" w:color="auto"/>
-              <w:right w:val="single" w:sz="4" w:space="0" w:color="auto"/>
-            </w:tcBorders>
-          </w:tcPr>
-          <w:p>
-            <w:pPr>
-              <w:spacing w:line="240" w:lineRule="auto"/>
+          </w:tcPr>
+          <w:p>
+            <w:pPr>
+              <w:spacing w:line="240" w:lineRule="auto"/>
+              <w:cnfStyle w:val="000000000000" w:firstRow="0" w:lastRow="0" w:firstColumn="0" w:lastColumn="0" w:oddVBand="0" w:evenVBand="0" w:oddHBand="0" w:evenHBand="0" w:firstRowFirstColumn="0" w:firstRowLastColumn="0" w:lastRowFirstColumn="0" w:lastRowLastColumn="0"/>
             </w:pPr>
           </w:p>
         </w:tc>
@@ -554,9 +769,8 @@
     <w:p/>
     <w:tbl>
       <w:tblPr>
-        <w:tblStyle w:val="Tabellenraster"/>
+        <w:tblStyle w:val="Gitternetztabelle1hell"/>
         <w:tblW w:w="0" w:type="auto"/>
-        <w:tblInd w:w="0" w:type="dxa"/>
         <w:tblLook w:val="04A0" w:firstRow="1" w:lastRow="0" w:firstColumn="1" w:lastColumn="0" w:noHBand="0" w:noVBand="1"/>
       </w:tblPr>
       <w:tblGrid>
@@ -564,15 +778,13 @@
         <w:gridCol w:w="7649"/>
       </w:tblGrid>
       <w:tr>
-        <w:tc>
-          <w:tcPr>
+        <w:trPr>
+          <w:cnfStyle w:val="100000000000" w:firstRow="1" w:lastRow="0" w:firstColumn="0" w:lastColumn="0" w:oddVBand="0" w:evenVBand="0" w:oddHBand="0" w:evenHBand="0" w:firstRowFirstColumn="0" w:firstRowLastColumn="0" w:lastRowFirstColumn="0" w:lastRowLastColumn="0"/>
+        </w:trPr>
+        <w:tc>
+          <w:tcPr>
+            <w:cnfStyle w:val="001000000000" w:firstRow="0" w:lastRow="0" w:firstColumn="1" w:lastColumn="0" w:oddVBand="0" w:evenVBand="0" w:oddHBand="0" w:evenHBand="0" w:firstRowFirstColumn="0" w:firstRowLastColumn="0" w:lastRowFirstColumn="0" w:lastRowLastColumn="0"/>
             <w:tcW w:w="1413" w:type="dxa"/>
-            <w:tcBorders>
-              <w:top w:val="single" w:sz="4" w:space="0" w:color="auto"/>
-              <w:left w:val="single" w:sz="4" w:space="0" w:color="auto"/>
-              <w:bottom w:val="single" w:sz="4" w:space="0" w:color="auto"/>
-              <w:right w:val="single" w:sz="4" w:space="0" w:color="auto"/>
-            </w:tcBorders>
             <w:hideMark/>
           </w:tcPr>
           <w:p>
@@ -587,30 +799,23 @@
         <w:tc>
           <w:tcPr>
             <w:tcW w:w="7649" w:type="dxa"/>
-            <w:tcBorders>
-              <w:top w:val="single" w:sz="4" w:space="0" w:color="auto"/>
-              <w:left w:val="single" w:sz="4" w:space="0" w:color="auto"/>
-              <w:bottom w:val="single" w:sz="4" w:space="0" w:color="auto"/>
-              <w:right w:val="single" w:sz="4" w:space="0" w:color="auto"/>
-            </w:tcBorders>
-          </w:tcPr>
-          <w:p>
-            <w:pPr>
-              <w:spacing w:line="240" w:lineRule="auto"/>
-            </w:pPr>
+          </w:tcPr>
+          <w:p>
+            <w:pPr>
+              <w:spacing w:line="240" w:lineRule="auto"/>
+              <w:cnfStyle w:val="100000000000" w:firstRow="1" w:lastRow="0" w:firstColumn="0" w:lastColumn="0" w:oddVBand="0" w:evenVBand="0" w:oddHBand="0" w:evenHBand="0" w:firstRowFirstColumn="0" w:firstRowLastColumn="0" w:lastRowFirstColumn="0" w:lastRowLastColumn="0"/>
+            </w:pPr>
+            <w:r>
+              <w:t>Datenbank</w:t>
+            </w:r>
           </w:p>
         </w:tc>
       </w:tr>
       <w:tr>
         <w:tc>
           <w:tcPr>
+            <w:cnfStyle w:val="001000000000" w:firstRow="0" w:lastRow="0" w:firstColumn="1" w:lastColumn="0" w:oddVBand="0" w:evenVBand="0" w:oddHBand="0" w:evenHBand="0" w:firstRowFirstColumn="0" w:firstRowLastColumn="0" w:lastRowFirstColumn="0" w:lastRowLastColumn="0"/>
             <w:tcW w:w="1413" w:type="dxa"/>
-            <w:tcBorders>
-              <w:top w:val="single" w:sz="4" w:space="0" w:color="auto"/>
-              <w:left w:val="single" w:sz="4" w:space="0" w:color="auto"/>
-              <w:bottom w:val="single" w:sz="4" w:space="0" w:color="auto"/>
-              <w:right w:val="single" w:sz="4" w:space="0" w:color="auto"/>
-            </w:tcBorders>
             <w:hideMark/>
           </w:tcPr>
           <w:p>
@@ -625,16 +830,11 @@
         <w:tc>
           <w:tcPr>
             <w:tcW w:w="7649" w:type="dxa"/>
-            <w:tcBorders>
-              <w:top w:val="single" w:sz="4" w:space="0" w:color="auto"/>
-              <w:left w:val="single" w:sz="4" w:space="0" w:color="auto"/>
-              <w:bottom w:val="single" w:sz="4" w:space="0" w:color="auto"/>
-              <w:right w:val="single" w:sz="4" w:space="0" w:color="auto"/>
-            </w:tcBorders>
-          </w:tcPr>
-          <w:p>
-            <w:pPr>
-              <w:spacing w:line="240" w:lineRule="auto"/>
+          </w:tcPr>
+          <w:p>
+            <w:pPr>
+              <w:spacing w:line="240" w:lineRule="auto"/>
+              <w:cnfStyle w:val="000000000000" w:firstRow="0" w:lastRow="0" w:firstColumn="0" w:lastColumn="0" w:oddVBand="0" w:evenVBand="0" w:oddHBand="0" w:evenHBand="0" w:firstRowFirstColumn="0" w:firstRowLastColumn="0" w:lastRowFirstColumn="0" w:lastRowLastColumn="0"/>
             </w:pPr>
           </w:p>
         </w:tc>
@@ -642,13 +842,8 @@
       <w:tr>
         <w:tc>
           <w:tcPr>
+            <w:cnfStyle w:val="001000000000" w:firstRow="0" w:lastRow="0" w:firstColumn="1" w:lastColumn="0" w:oddVBand="0" w:evenVBand="0" w:oddHBand="0" w:evenHBand="0" w:firstRowFirstColumn="0" w:firstRowLastColumn="0" w:lastRowFirstColumn="0" w:lastRowLastColumn="0"/>
             <w:tcW w:w="1413" w:type="dxa"/>
-            <w:tcBorders>
-              <w:top w:val="single" w:sz="4" w:space="0" w:color="auto"/>
-              <w:left w:val="single" w:sz="4" w:space="0" w:color="auto"/>
-              <w:bottom w:val="single" w:sz="4" w:space="0" w:color="auto"/>
-              <w:right w:val="single" w:sz="4" w:space="0" w:color="auto"/>
-            </w:tcBorders>
             <w:hideMark/>
           </w:tcPr>
           <w:p>
@@ -663,16 +858,11 @@
         <w:tc>
           <w:tcPr>
             <w:tcW w:w="7649" w:type="dxa"/>
-            <w:tcBorders>
-              <w:top w:val="single" w:sz="4" w:space="0" w:color="auto"/>
-              <w:left w:val="single" w:sz="4" w:space="0" w:color="auto"/>
-              <w:bottom w:val="single" w:sz="4" w:space="0" w:color="auto"/>
-              <w:right w:val="single" w:sz="4" w:space="0" w:color="auto"/>
-            </w:tcBorders>
-          </w:tcPr>
-          <w:p>
-            <w:pPr>
-              <w:spacing w:line="240" w:lineRule="auto"/>
+          </w:tcPr>
+          <w:p>
+            <w:pPr>
+              <w:spacing w:line="240" w:lineRule="auto"/>
+              <w:cnfStyle w:val="000000000000" w:firstRow="0" w:lastRow="0" w:firstColumn="0" w:lastColumn="0" w:oddVBand="0" w:evenVBand="0" w:oddHBand="0" w:evenHBand="0" w:firstRowFirstColumn="0" w:firstRowLastColumn="0" w:lastRowFirstColumn="0" w:lastRowLastColumn="0"/>
             </w:pPr>
           </w:p>
         </w:tc>
@@ -680,13 +870,8 @@
       <w:tr>
         <w:tc>
           <w:tcPr>
+            <w:cnfStyle w:val="001000000000" w:firstRow="0" w:lastRow="0" w:firstColumn="1" w:lastColumn="0" w:oddVBand="0" w:evenVBand="0" w:oddHBand="0" w:evenHBand="0" w:firstRowFirstColumn="0" w:firstRowLastColumn="0" w:lastRowFirstColumn="0" w:lastRowLastColumn="0"/>
             <w:tcW w:w="1413" w:type="dxa"/>
-            <w:tcBorders>
-              <w:top w:val="single" w:sz="4" w:space="0" w:color="auto"/>
-              <w:left w:val="single" w:sz="4" w:space="0" w:color="auto"/>
-              <w:bottom w:val="single" w:sz="4" w:space="0" w:color="auto"/>
-              <w:right w:val="single" w:sz="4" w:space="0" w:color="auto"/>
-            </w:tcBorders>
             <w:hideMark/>
           </w:tcPr>
           <w:p>
@@ -701,16 +886,11 @@
         <w:tc>
           <w:tcPr>
             <w:tcW w:w="7649" w:type="dxa"/>
-            <w:tcBorders>
-              <w:top w:val="single" w:sz="4" w:space="0" w:color="auto"/>
-              <w:left w:val="single" w:sz="4" w:space="0" w:color="auto"/>
-              <w:bottom w:val="single" w:sz="4" w:space="0" w:color="auto"/>
-              <w:right w:val="single" w:sz="4" w:space="0" w:color="auto"/>
-            </w:tcBorders>
-          </w:tcPr>
-          <w:p>
-            <w:pPr>
-              <w:spacing w:line="240" w:lineRule="auto"/>
+          </w:tcPr>
+          <w:p>
+            <w:pPr>
+              <w:spacing w:line="240" w:lineRule="auto"/>
+              <w:cnfStyle w:val="000000000000" w:firstRow="0" w:lastRow="0" w:firstColumn="0" w:lastColumn="0" w:oddVBand="0" w:evenVBand="0" w:oddHBand="0" w:evenHBand="0" w:firstRowFirstColumn="0" w:firstRowLastColumn="0" w:lastRowFirstColumn="0" w:lastRowLastColumn="0"/>
             </w:pPr>
           </w:p>
         </w:tc>
@@ -719,9 +899,8 @@
     <w:p/>
     <w:tbl>
       <w:tblPr>
-        <w:tblStyle w:val="Tabellenraster"/>
+        <w:tblStyle w:val="Gitternetztabelle1hell"/>
         <w:tblW w:w="0" w:type="auto"/>
-        <w:tblInd w:w="0" w:type="dxa"/>
         <w:tblLook w:val="04A0" w:firstRow="1" w:lastRow="0" w:firstColumn="1" w:lastColumn="0" w:noHBand="0" w:noVBand="1"/>
       </w:tblPr>
       <w:tblGrid>
@@ -729,15 +908,13 @@
         <w:gridCol w:w="7649"/>
       </w:tblGrid>
       <w:tr>
-        <w:tc>
-          <w:tcPr>
+        <w:trPr>
+          <w:cnfStyle w:val="100000000000" w:firstRow="1" w:lastRow="0" w:firstColumn="0" w:lastColumn="0" w:oddVBand="0" w:evenVBand="0" w:oddHBand="0" w:evenHBand="0" w:firstRowFirstColumn="0" w:firstRowLastColumn="0" w:lastRowFirstColumn="0" w:lastRowLastColumn="0"/>
+        </w:trPr>
+        <w:tc>
+          <w:tcPr>
+            <w:cnfStyle w:val="001000000000" w:firstRow="0" w:lastRow="0" w:firstColumn="1" w:lastColumn="0" w:oddVBand="0" w:evenVBand="0" w:oddHBand="0" w:evenHBand="0" w:firstRowFirstColumn="0" w:firstRowLastColumn="0" w:lastRowFirstColumn="0" w:lastRowLastColumn="0"/>
             <w:tcW w:w="1413" w:type="dxa"/>
-            <w:tcBorders>
-              <w:top w:val="single" w:sz="4" w:space="0" w:color="auto"/>
-              <w:left w:val="single" w:sz="4" w:space="0" w:color="auto"/>
-              <w:bottom w:val="single" w:sz="4" w:space="0" w:color="auto"/>
-              <w:right w:val="single" w:sz="4" w:space="0" w:color="auto"/>
-            </w:tcBorders>
             <w:hideMark/>
           </w:tcPr>
           <w:p>
@@ -752,30 +929,23 @@
         <w:tc>
           <w:tcPr>
             <w:tcW w:w="7649" w:type="dxa"/>
-            <w:tcBorders>
-              <w:top w:val="single" w:sz="4" w:space="0" w:color="auto"/>
-              <w:left w:val="single" w:sz="4" w:space="0" w:color="auto"/>
-              <w:bottom w:val="single" w:sz="4" w:space="0" w:color="auto"/>
-              <w:right w:val="single" w:sz="4" w:space="0" w:color="auto"/>
-            </w:tcBorders>
-          </w:tcPr>
-          <w:p>
-            <w:pPr>
-              <w:spacing w:line="240" w:lineRule="auto"/>
-            </w:pPr>
+          </w:tcPr>
+          <w:p>
+            <w:pPr>
+              <w:spacing w:line="240" w:lineRule="auto"/>
+              <w:cnfStyle w:val="100000000000" w:firstRow="1" w:lastRow="0" w:firstColumn="0" w:lastColumn="0" w:oddVBand="0" w:evenVBand="0" w:oddHBand="0" w:evenHBand="0" w:firstRowFirstColumn="0" w:firstRowLastColumn="0" w:lastRowFirstColumn="0" w:lastRowLastColumn="0"/>
+            </w:pPr>
+            <w:r>
+              <w:t>Farbpalette</w:t>
+            </w:r>
           </w:p>
         </w:tc>
       </w:tr>
       <w:tr>
         <w:tc>
           <w:tcPr>
+            <w:cnfStyle w:val="001000000000" w:firstRow="0" w:lastRow="0" w:firstColumn="1" w:lastColumn="0" w:oddVBand="0" w:evenVBand="0" w:oddHBand="0" w:evenHBand="0" w:firstRowFirstColumn="0" w:firstRowLastColumn="0" w:lastRowFirstColumn="0" w:lastRowLastColumn="0"/>
             <w:tcW w:w="1413" w:type="dxa"/>
-            <w:tcBorders>
-              <w:top w:val="single" w:sz="4" w:space="0" w:color="auto"/>
-              <w:left w:val="single" w:sz="4" w:space="0" w:color="auto"/>
-              <w:bottom w:val="single" w:sz="4" w:space="0" w:color="auto"/>
-              <w:right w:val="single" w:sz="4" w:space="0" w:color="auto"/>
-            </w:tcBorders>
             <w:hideMark/>
           </w:tcPr>
           <w:p>
@@ -790,16 +960,11 @@
         <w:tc>
           <w:tcPr>
             <w:tcW w:w="7649" w:type="dxa"/>
-            <w:tcBorders>
-              <w:top w:val="single" w:sz="4" w:space="0" w:color="auto"/>
-              <w:left w:val="single" w:sz="4" w:space="0" w:color="auto"/>
-              <w:bottom w:val="single" w:sz="4" w:space="0" w:color="auto"/>
-              <w:right w:val="single" w:sz="4" w:space="0" w:color="auto"/>
-            </w:tcBorders>
-          </w:tcPr>
-          <w:p>
-            <w:pPr>
-              <w:spacing w:line="240" w:lineRule="auto"/>
+          </w:tcPr>
+          <w:p>
+            <w:pPr>
+              <w:spacing w:line="240" w:lineRule="auto"/>
+              <w:cnfStyle w:val="000000000000" w:firstRow="0" w:lastRow="0" w:firstColumn="0" w:lastColumn="0" w:oddVBand="0" w:evenVBand="0" w:oddHBand="0" w:evenHBand="0" w:firstRowFirstColumn="0" w:firstRowLastColumn="0" w:lastRowFirstColumn="0" w:lastRowLastColumn="0"/>
             </w:pPr>
           </w:p>
         </w:tc>
@@ -807,13 +972,8 @@
       <w:tr>
         <w:tc>
           <w:tcPr>
+            <w:cnfStyle w:val="001000000000" w:firstRow="0" w:lastRow="0" w:firstColumn="1" w:lastColumn="0" w:oddVBand="0" w:evenVBand="0" w:oddHBand="0" w:evenHBand="0" w:firstRowFirstColumn="0" w:firstRowLastColumn="0" w:lastRowFirstColumn="0" w:lastRowLastColumn="0"/>
             <w:tcW w:w="1413" w:type="dxa"/>
-            <w:tcBorders>
-              <w:top w:val="single" w:sz="4" w:space="0" w:color="auto"/>
-              <w:left w:val="single" w:sz="4" w:space="0" w:color="auto"/>
-              <w:bottom w:val="single" w:sz="4" w:space="0" w:color="auto"/>
-              <w:right w:val="single" w:sz="4" w:space="0" w:color="auto"/>
-            </w:tcBorders>
             <w:hideMark/>
           </w:tcPr>
           <w:p>
@@ -828,16 +988,11 @@
         <w:tc>
           <w:tcPr>
             <w:tcW w:w="7649" w:type="dxa"/>
-            <w:tcBorders>
-              <w:top w:val="single" w:sz="4" w:space="0" w:color="auto"/>
-              <w:left w:val="single" w:sz="4" w:space="0" w:color="auto"/>
-              <w:bottom w:val="single" w:sz="4" w:space="0" w:color="auto"/>
-              <w:right w:val="single" w:sz="4" w:space="0" w:color="auto"/>
-            </w:tcBorders>
-          </w:tcPr>
-          <w:p>
-            <w:pPr>
-              <w:spacing w:line="240" w:lineRule="auto"/>
+          </w:tcPr>
+          <w:p>
+            <w:pPr>
+              <w:spacing w:line="240" w:lineRule="auto"/>
+              <w:cnfStyle w:val="000000000000" w:firstRow="0" w:lastRow="0" w:firstColumn="0" w:lastColumn="0" w:oddVBand="0" w:evenVBand="0" w:oddHBand="0" w:evenHBand="0" w:firstRowFirstColumn="0" w:firstRowLastColumn="0" w:lastRowFirstColumn="0" w:lastRowLastColumn="0"/>
             </w:pPr>
           </w:p>
         </w:tc>
@@ -845,13 +1000,8 @@
       <w:tr>
         <w:tc>
           <w:tcPr>
+            <w:cnfStyle w:val="001000000000" w:firstRow="0" w:lastRow="0" w:firstColumn="1" w:lastColumn="0" w:oddVBand="0" w:evenVBand="0" w:oddHBand="0" w:evenHBand="0" w:firstRowFirstColumn="0" w:firstRowLastColumn="0" w:lastRowFirstColumn="0" w:lastRowLastColumn="0"/>
             <w:tcW w:w="1413" w:type="dxa"/>
-            <w:tcBorders>
-              <w:top w:val="single" w:sz="4" w:space="0" w:color="auto"/>
-              <w:left w:val="single" w:sz="4" w:space="0" w:color="auto"/>
-              <w:bottom w:val="single" w:sz="4" w:space="0" w:color="auto"/>
-              <w:right w:val="single" w:sz="4" w:space="0" w:color="auto"/>
-            </w:tcBorders>
             <w:hideMark/>
           </w:tcPr>
           <w:p>
@@ -866,22 +1016,16 @@
         <w:tc>
           <w:tcPr>
             <w:tcW w:w="7649" w:type="dxa"/>
-            <w:tcBorders>
-              <w:top w:val="single" w:sz="4" w:space="0" w:color="auto"/>
-              <w:left w:val="single" w:sz="4" w:space="0" w:color="auto"/>
-              <w:bottom w:val="single" w:sz="4" w:space="0" w:color="auto"/>
-              <w:right w:val="single" w:sz="4" w:space="0" w:color="auto"/>
-            </w:tcBorders>
-          </w:tcPr>
-          <w:p>
-            <w:pPr>
-              <w:spacing w:line="240" w:lineRule="auto"/>
+          </w:tcPr>
+          <w:p>
+            <w:pPr>
+              <w:spacing w:line="240" w:lineRule="auto"/>
+              <w:cnfStyle w:val="000000000000" w:firstRow="0" w:lastRow="0" w:firstColumn="0" w:lastColumn="0" w:oddVBand="0" w:evenVBand="0" w:oddHBand="0" w:evenHBand="0" w:firstRowFirstColumn="0" w:firstRowLastColumn="0" w:lastRowFirstColumn="0" w:lastRowLastColumn="0"/>
             </w:pPr>
           </w:p>
         </w:tc>
       </w:tr>
     </w:tbl>
-    <w:p/>
     <w:p>
       <w:bookmarkStart w:id="0" w:name="_GoBack"/>
       <w:bookmarkEnd w:id="0"/>
@@ -911,7 +1055,7 @@
         <w:ind w:left="720" w:hanging="360"/>
       </w:pPr>
     </w:lvl>
-    <w:lvl w:ilvl="1" w:tplc="04070019">
+    <w:lvl w:ilvl="1" w:tplc="04070019" w:tentative="1">
       <w:start w:val="1"/>
       <w:numFmt w:val="lowerLetter"/>
       <w:lvlText w:val="%2."/>
@@ -920,7 +1064,7 @@
         <w:ind w:left="1440" w:hanging="360"/>
       </w:pPr>
     </w:lvl>
-    <w:lvl w:ilvl="2" w:tplc="0407001B">
+    <w:lvl w:ilvl="2" w:tplc="0407001B" w:tentative="1">
       <w:start w:val="1"/>
       <w:numFmt w:val="lowerRoman"/>
       <w:lvlText w:val="%3."/>
@@ -929,7 +1073,7 @@
         <w:ind w:left="2160" w:hanging="180"/>
       </w:pPr>
     </w:lvl>
-    <w:lvl w:ilvl="3" w:tplc="0407000F">
+    <w:lvl w:ilvl="3" w:tplc="0407000F" w:tentative="1">
       <w:start w:val="1"/>
       <w:numFmt w:val="decimal"/>
       <w:lvlText w:val="%4."/>
@@ -938,7 +1082,7 @@
         <w:ind w:left="2880" w:hanging="360"/>
       </w:pPr>
     </w:lvl>
-    <w:lvl w:ilvl="4" w:tplc="04070019">
+    <w:lvl w:ilvl="4" w:tplc="04070019" w:tentative="1">
       <w:start w:val="1"/>
       <w:numFmt w:val="lowerLetter"/>
       <w:lvlText w:val="%5."/>
@@ -947,7 +1091,7 @@
         <w:ind w:left="3600" w:hanging="360"/>
       </w:pPr>
     </w:lvl>
-    <w:lvl w:ilvl="5" w:tplc="0407001B">
+    <w:lvl w:ilvl="5" w:tplc="0407001B" w:tentative="1">
       <w:start w:val="1"/>
       <w:numFmt w:val="lowerRoman"/>
       <w:lvlText w:val="%6."/>
@@ -956,7 +1100,7 @@
         <w:ind w:left="4320" w:hanging="180"/>
       </w:pPr>
     </w:lvl>
-    <w:lvl w:ilvl="6" w:tplc="0407000F">
+    <w:lvl w:ilvl="6" w:tplc="0407000F" w:tentative="1">
       <w:start w:val="1"/>
       <w:numFmt w:val="decimal"/>
       <w:lvlText w:val="%7."/>
@@ -965,7 +1109,7 @@
         <w:ind w:left="5040" w:hanging="360"/>
       </w:pPr>
     </w:lvl>
-    <w:lvl w:ilvl="7" w:tplc="04070019">
+    <w:lvl w:ilvl="7" w:tplc="04070019" w:tentative="1">
       <w:start w:val="1"/>
       <w:numFmt w:val="lowerLetter"/>
       <w:lvlText w:val="%8."/>
@@ -974,7 +1118,7 @@
         <w:ind w:left="5760" w:hanging="360"/>
       </w:pPr>
     </w:lvl>
-    <w:lvl w:ilvl="8" w:tplc="0407001B">
+    <w:lvl w:ilvl="8" w:tplc="0407001B" w:tentative="1">
       <w:start w:val="1"/>
       <w:numFmt w:val="lowerRoman"/>
       <w:lvlText w:val="%9."/>
@@ -984,7 +1128,99 @@
       </w:pPr>
     </w:lvl>
   </w:abstractNum>
+  <w:abstractNum w:abstractNumId="1" w15:restartNumberingAfterBreak="0">
+    <w:nsid w:val="427B1977"/>
+    <w:multiLevelType w:val="hybridMultilevel"/>
+    <w:tmpl w:val="642EB2B2"/>
+    <w:lvl w:ilvl="0" w:tplc="0407000F">
+      <w:start w:val="1"/>
+      <w:numFmt w:val="decimal"/>
+      <w:lvlText w:val="%1."/>
+      <w:lvlJc w:val="left"/>
+      <w:pPr>
+        <w:ind w:left="720" w:hanging="360"/>
+      </w:pPr>
+    </w:lvl>
+    <w:lvl w:ilvl="1" w:tplc="04070019" w:tentative="1">
+      <w:start w:val="1"/>
+      <w:numFmt w:val="lowerLetter"/>
+      <w:lvlText w:val="%2."/>
+      <w:lvlJc w:val="left"/>
+      <w:pPr>
+        <w:ind w:left="1440" w:hanging="360"/>
+      </w:pPr>
+    </w:lvl>
+    <w:lvl w:ilvl="2" w:tplc="0407001B" w:tentative="1">
+      <w:start w:val="1"/>
+      <w:numFmt w:val="lowerRoman"/>
+      <w:lvlText w:val="%3."/>
+      <w:lvlJc w:val="right"/>
+      <w:pPr>
+        <w:ind w:left="2160" w:hanging="180"/>
+      </w:pPr>
+    </w:lvl>
+    <w:lvl w:ilvl="3" w:tplc="0407000F" w:tentative="1">
+      <w:start w:val="1"/>
+      <w:numFmt w:val="decimal"/>
+      <w:lvlText w:val="%4."/>
+      <w:lvlJc w:val="left"/>
+      <w:pPr>
+        <w:ind w:left="2880" w:hanging="360"/>
+      </w:pPr>
+    </w:lvl>
+    <w:lvl w:ilvl="4" w:tplc="04070019" w:tentative="1">
+      <w:start w:val="1"/>
+      <w:numFmt w:val="lowerLetter"/>
+      <w:lvlText w:val="%5."/>
+      <w:lvlJc w:val="left"/>
+      <w:pPr>
+        <w:ind w:left="3600" w:hanging="360"/>
+      </w:pPr>
+    </w:lvl>
+    <w:lvl w:ilvl="5" w:tplc="0407001B" w:tentative="1">
+      <w:start w:val="1"/>
+      <w:numFmt w:val="lowerRoman"/>
+      <w:lvlText w:val="%6."/>
+      <w:lvlJc w:val="right"/>
+      <w:pPr>
+        <w:ind w:left="4320" w:hanging="180"/>
+      </w:pPr>
+    </w:lvl>
+    <w:lvl w:ilvl="6" w:tplc="0407000F" w:tentative="1">
+      <w:start w:val="1"/>
+      <w:numFmt w:val="decimal"/>
+      <w:lvlText w:val="%7."/>
+      <w:lvlJc w:val="left"/>
+      <w:pPr>
+        <w:ind w:left="5040" w:hanging="360"/>
+      </w:pPr>
+    </w:lvl>
+    <w:lvl w:ilvl="7" w:tplc="04070019" w:tentative="1">
+      <w:start w:val="1"/>
+      <w:numFmt w:val="lowerLetter"/>
+      <w:lvlText w:val="%8."/>
+      <w:lvlJc w:val="left"/>
+      <w:pPr>
+        <w:ind w:left="5760" w:hanging="360"/>
+      </w:pPr>
+    </w:lvl>
+    <w:lvl w:ilvl="8" w:tplc="0407001B" w:tentative="1">
+      <w:start w:val="1"/>
+      <w:numFmt w:val="lowerRoman"/>
+      <w:lvlText w:val="%9."/>
+      <w:lvlJc w:val="right"/>
+      <w:pPr>
+        <w:ind w:left="6480" w:hanging="180"/>
+      </w:pPr>
+    </w:lvl>
+  </w:abstractNum>
   <w:num w:numId="1">
+    <w:abstractNumId w:val="1"/>
+  </w:num>
+  <w:num w:numId="2">
+    <w:abstractNumId w:val="0"/>
+  </w:num>
+  <w:num w:numId="3">
     <w:abstractNumId w:val="0"/>
     <w:lvlOverride w:ilvl="0">
       <w:startOverride w:val="1"/>
@@ -1414,7 +1650,7 @@
   <w:style w:type="paragraph" w:default="1" w:styleId="Standard">
     <w:name w:val="Normal"/>
     <w:qFormat/>
-    <w:rsid w:val="00921CC5"/>
+    <w:rsid w:val="00F9447D"/>
     <w:pPr>
       <w:spacing w:line="256" w:lineRule="auto"/>
     </w:pPr>
@@ -1446,27 +1682,15 @@
     <w:semiHidden/>
     <w:unhideWhenUsed/>
   </w:style>
-  <w:style w:type="paragraph" w:styleId="Listenabsatz">
-    <w:name w:val="List Paragraph"/>
-    <w:basedOn w:val="Standard"/>
-    <w:uiPriority w:val="34"/>
-    <w:qFormat/>
-    <w:rsid w:val="00921CC5"/>
-    <w:pPr>
-      <w:ind w:left="720"/>
-      <w:contextualSpacing/>
-    </w:pPr>
-  </w:style>
   <w:style w:type="table" w:styleId="Tabellenraster">
     <w:name w:val="Table Grid"/>
     <w:basedOn w:val="NormaleTabelle"/>
     <w:uiPriority w:val="39"/>
-    <w:rsid w:val="00921CC5"/>
+    <w:rsid w:val="00313F16"/>
     <w:pPr>
       <w:spacing w:after="0" w:line="240" w:lineRule="auto"/>
     </w:pPr>
     <w:tblPr>
-      <w:tblInd w:w="0" w:type="nil"/>
       <w:tblBorders>
         <w:top w:val="single" w:sz="4" w:space="0" w:color="auto"/>
         <w:left w:val="single" w:sz="4" w:space="0" w:color="auto"/>
@@ -1476,6 +1700,74 @@
         <w:insideV w:val="single" w:sz="4" w:space="0" w:color="auto"/>
       </w:tblBorders>
     </w:tblPr>
+  </w:style>
+  <w:style w:type="paragraph" w:styleId="Listenabsatz">
+    <w:name w:val="List Paragraph"/>
+    <w:basedOn w:val="Standard"/>
+    <w:uiPriority w:val="34"/>
+    <w:qFormat/>
+    <w:rsid w:val="00187493"/>
+    <w:pPr>
+      <w:ind w:left="720"/>
+      <w:contextualSpacing/>
+    </w:pPr>
+  </w:style>
+  <w:style w:type="table" w:styleId="Gitternetztabelle1hell">
+    <w:name w:val="Grid Table 1 Light"/>
+    <w:basedOn w:val="NormaleTabelle"/>
+    <w:uiPriority w:val="46"/>
+    <w:rsid w:val="00F9447D"/>
+    <w:pPr>
+      <w:spacing w:after="0" w:line="240" w:lineRule="auto"/>
+    </w:pPr>
+    <w:tblPr>
+      <w:tblStyleRowBandSize w:val="1"/>
+      <w:tblStyleColBandSize w:val="1"/>
+      <w:tblBorders>
+        <w:top w:val="single" w:sz="4" w:space="0" w:color="999999" w:themeColor="text1" w:themeTint="66"/>
+        <w:left w:val="single" w:sz="4" w:space="0" w:color="999999" w:themeColor="text1" w:themeTint="66"/>
+        <w:bottom w:val="single" w:sz="4" w:space="0" w:color="999999" w:themeColor="text1" w:themeTint="66"/>
+        <w:right w:val="single" w:sz="4" w:space="0" w:color="999999" w:themeColor="text1" w:themeTint="66"/>
+        <w:insideH w:val="single" w:sz="4" w:space="0" w:color="999999" w:themeColor="text1" w:themeTint="66"/>
+        <w:insideV w:val="single" w:sz="4" w:space="0" w:color="999999" w:themeColor="text1" w:themeTint="66"/>
+      </w:tblBorders>
+    </w:tblPr>
+    <w:tblStylePr w:type="firstRow">
+      <w:rPr>
+        <w:b/>
+        <w:bCs/>
+      </w:rPr>
+      <w:tblPr/>
+      <w:tcPr>
+        <w:tcBorders>
+          <w:bottom w:val="single" w:sz="12" w:space="0" w:color="666666" w:themeColor="text1" w:themeTint="99"/>
+        </w:tcBorders>
+      </w:tcPr>
+    </w:tblStylePr>
+    <w:tblStylePr w:type="lastRow">
+      <w:rPr>
+        <w:b/>
+        <w:bCs/>
+      </w:rPr>
+      <w:tblPr/>
+      <w:tcPr>
+        <w:tcBorders>
+          <w:top w:val="double" w:sz="2" w:space="0" w:color="666666" w:themeColor="text1" w:themeTint="99"/>
+        </w:tcBorders>
+      </w:tcPr>
+    </w:tblStylePr>
+    <w:tblStylePr w:type="firstCol">
+      <w:rPr>
+        <w:b/>
+        <w:bCs/>
+      </w:rPr>
+    </w:tblStylePr>
+    <w:tblStylePr w:type="lastCol">
+      <w:rPr>
+        <w:b/>
+        <w:bCs/>
+      </w:rPr>
+    </w:tblStylePr>
   </w:style>
 </w:styles>
 </file>

</xml_diff>